<commit_message>
Diagrammes, etc. - CAS
</commit_message>
<xml_diff>
--- a/Fonctionnalites.docx
+++ b/Fonctionnalites.docx
@@ -4,10 +4,47 @@
   <w:body>
     <w:p>
       <w:pPr>
+        <w:jc w:val="center"/>
+        <w:rPr>
+          <w:b/>
+          <w:sz w:val="32"/>
+          <w:szCs w:val="32"/>
+        </w:rPr>
+      </w:pPr>
+      <w:r>
+        <w:rPr>
+          <w:b/>
+          <w:sz w:val="32"/>
+          <w:szCs w:val="32"/>
+        </w:rPr>
+        <w:t>Fo</w:t>
+      </w:r>
+      <w:r>
+        <w:rPr>
+          <w:b/>
+          <w:sz w:val="32"/>
+          <w:szCs w:val="32"/>
+        </w:rPr>
+        <w:t>nctionnalités de l’application E-commerce</w:t>
+      </w:r>
+    </w:p>
+    <w:p>
+      <w:pPr>
+        <w:jc w:val="center"/>
+        <w:rPr>
+          <w:b/>
+          <w:sz w:val="32"/>
+          <w:szCs w:val="32"/>
+        </w:rPr>
+      </w:pPr>
+    </w:p>
+    <w:p>
+      <w:pPr>
         <w:rPr>
           <w:b/>
           <w:sz w:val="28"/>
           <w:szCs w:val="28"/>
+          <w:u w:val="single"/>
         </w:rPr>
       </w:pPr>
       <w:r>
@@ -15,278 +52,1115 @@
           <w:b/>
           <w:sz w:val="28"/>
           <w:szCs w:val="28"/>
-        </w:rPr>
-        <w:t>Fonctionnalités de l’application :</w:t>
-      </w:r>
-    </w:p>
-    <w:p>
-      <w:pPr>
-        <w:rPr>
-          <w:b/>
-          <w:sz w:val="24"/>
-          <w:szCs w:val="24"/>
-        </w:rPr>
-      </w:pPr>
-      <w:r>
-        <w:rPr>
-          <w:b/>
-          <w:sz w:val="24"/>
-          <w:szCs w:val="24"/>
-        </w:rPr>
-        <w:t>Accès utilisateur :</w:t>
-      </w:r>
-    </w:p>
-    <w:p>
-      <w:r>
-        <w:t>- Création de compte utilisateur</w:t>
-      </w:r>
-    </w:p>
-    <w:p>
-      <w:r>
-        <w:t>- Login</w:t>
-      </w:r>
-    </w:p>
-    <w:p>
-      <w:r>
-        <w:t>- Navigation à travers les produits</w:t>
-      </w:r>
-    </w:p>
-    <w:p>
-      <w:r>
-        <w:t>- Affichage des détails du produit (</w:t>
-      </w:r>
-      <w:proofErr w:type="spellStart"/>
-      <w:r>
-        <w:t>CodeBar</w:t>
-      </w:r>
-      <w:proofErr w:type="spellEnd"/>
-      <w:r>
-        <w:t>, prix, description)</w:t>
-      </w:r>
-    </w:p>
-    <w:p>
-      <w:r>
-        <w:t>- Achat de produit</w:t>
-      </w:r>
-    </w:p>
-    <w:p>
-      <w:r>
-        <w:t xml:space="preserve">- Possibilité de vendre </w:t>
-      </w:r>
-      <w:proofErr w:type="gramStart"/>
-      <w:r>
-        <w:t>des produits acheté</w:t>
-      </w:r>
-      <w:proofErr w:type="gramEnd"/>
-    </w:p>
-    <w:p>
-      <w:r>
-        <w:t>- Affichage de solde</w:t>
-      </w:r>
-    </w:p>
-    <w:p>
-      <w:r>
-        <w:t xml:space="preserve">- </w:t>
-      </w:r>
-      <w:proofErr w:type="spellStart"/>
-      <w:r>
-        <w:t>Logout</w:t>
-      </w:r>
-      <w:proofErr w:type="spellEnd"/>
-    </w:p>
-    <w:p/>
-    <w:p>
-      <w:pPr>
-        <w:rPr>
-          <w:b/>
-          <w:sz w:val="24"/>
-          <w:szCs w:val="24"/>
-        </w:rPr>
-      </w:pPr>
-      <w:r>
-        <w:rPr>
-          <w:b/>
-          <w:sz w:val="24"/>
-          <w:szCs w:val="24"/>
-        </w:rPr>
-        <w:t>Accès administrateur :</w:t>
-      </w:r>
-    </w:p>
-    <w:p>
-      <w:r>
-        <w:t>- Login</w:t>
-      </w:r>
-    </w:p>
-    <w:p>
-      <w:r>
-        <w:t>- Navigation à travers les produits</w:t>
-      </w:r>
-    </w:p>
-    <w:p>
-      <w:r>
-        <w:t>- Mise à jour un produit</w:t>
-      </w:r>
-    </w:p>
-    <w:p>
-      <w:r>
-        <w:t>- Suppression de produits</w:t>
-      </w:r>
-    </w:p>
-    <w:p>
-      <w:r>
-        <w:t xml:space="preserve">- Suppression d'un utilisateur </w:t>
-      </w:r>
-    </w:p>
-    <w:p>
-      <w:r>
-        <w:t xml:space="preserve">- </w:t>
-      </w:r>
-      <w:proofErr w:type="spellStart"/>
-      <w:r>
-        <w:t>Logout</w:t>
-      </w:r>
-      <w:proofErr w:type="spellEnd"/>
-    </w:p>
-    <w:p/>
-    <w:p>
-      <w:pPr>
+          <w:u w:val="single"/>
+        </w:rPr>
+        <w:t>Fonctionnalités liées à l’a</w:t>
+      </w:r>
+      <w:r>
         <w:rPr>
           <w:b/>
           <w:sz w:val="28"/>
           <w:szCs w:val="28"/>
-        </w:rPr>
-      </w:pPr>
-      <w:r>
+          <w:u w:val="single"/>
+        </w:rPr>
+        <w:t>ccès utilisateur :</w:t>
+      </w:r>
+    </w:p>
+    <w:p>
+      <w:pPr>
+        <w:pStyle w:val="Paragraphedeliste"/>
+        <w:numPr>
+          <w:ilvl w:val="0"/>
+          <w:numId w:val="1"/>
+        </w:numPr>
+        <w:rPr>
+          <w:b/>
+        </w:rPr>
+      </w:pPr>
+      <w:r>
+        <w:rPr>
+          <w:b/>
+        </w:rPr>
+        <w:t>Création de compte utilisateur</w:t>
+      </w:r>
+      <w:r>
+        <w:rPr>
+          <w:b/>
+        </w:rPr>
+        <w:t> :</w:t>
+      </w:r>
+    </w:p>
+    <w:p>
+      <w:r>
+        <w:t>L'utilisateur doit pouvoir créer un compte utilisateur avec un identifiant, un email et un mot de passe.</w:t>
+      </w:r>
+    </w:p>
+    <w:p>
+      <w:pPr>
+        <w:pStyle w:val="Paragraphedeliste"/>
+        <w:numPr>
+          <w:ilvl w:val="0"/>
+          <w:numId w:val="1"/>
+        </w:numPr>
+        <w:rPr>
+          <w:b/>
+        </w:rPr>
+      </w:pPr>
+      <w:r>
+        <w:rPr>
+          <w:b/>
+        </w:rPr>
+        <w:t>Connexion</w:t>
+      </w:r>
+      <w:r>
+        <w:rPr>
+          <w:b/>
+        </w:rPr>
+        <w:t> :</w:t>
+      </w:r>
+    </w:p>
+    <w:p>
+      <w:r>
+        <w:t>L'utilisateur doit pouvoir se connecter en utilisant un identifiant et un mot de passe.</w:t>
+      </w:r>
+    </w:p>
+    <w:p>
+      <w:pPr>
+        <w:pStyle w:val="Paragraphedeliste"/>
+        <w:numPr>
+          <w:ilvl w:val="0"/>
+          <w:numId w:val="1"/>
+        </w:numPr>
+        <w:rPr>
+          <w:b/>
+        </w:rPr>
+      </w:pPr>
+      <w:r>
+        <w:rPr>
+          <w:b/>
+        </w:rPr>
+        <w:t>N</w:t>
+      </w:r>
+      <w:r>
+        <w:rPr>
+          <w:b/>
+        </w:rPr>
+        <w:t>avigation à travers les produits</w:t>
+      </w:r>
+      <w:r>
+        <w:rPr>
+          <w:b/>
+        </w:rPr>
+        <w:t xml:space="preserve"> (</w:t>
+      </w:r>
+      <w:proofErr w:type="spellStart"/>
+      <w:r>
+        <w:rPr>
+          <w:b/>
+        </w:rPr>
+        <w:t>Market</w:t>
+      </w:r>
+      <w:proofErr w:type="spellEnd"/>
+      <w:r>
+        <w:rPr>
+          <w:b/>
+        </w:rPr>
+        <w:t>)</w:t>
+      </w:r>
+      <w:r>
+        <w:rPr>
+          <w:b/>
+        </w:rPr>
+        <w:t> :</w:t>
+      </w:r>
+    </w:p>
+    <w:p>
+      <w:r>
+        <w:t xml:space="preserve">L'utilisateur doit pouvoir naviguer entre une variété de produits accessibles dans la rubrique </w:t>
+      </w:r>
+      <w:proofErr w:type="spellStart"/>
+      <w:r>
+        <w:t>Market</w:t>
+      </w:r>
+      <w:proofErr w:type="spellEnd"/>
+    </w:p>
+    <w:p>
+      <w:pPr>
+        <w:pStyle w:val="Paragraphedeliste"/>
+        <w:numPr>
+          <w:ilvl w:val="0"/>
+          <w:numId w:val="1"/>
+        </w:numPr>
+        <w:rPr>
+          <w:b/>
+        </w:rPr>
+      </w:pPr>
+      <w:r>
+        <w:rPr>
+          <w:b/>
+        </w:rPr>
+        <w:t>Affichage des détails de</w:t>
+      </w:r>
+      <w:r>
+        <w:rPr>
+          <w:b/>
+        </w:rPr>
+        <w:t xml:space="preserve"> produit </w:t>
+      </w:r>
+      <w:r>
+        <w:rPr>
+          <w:b/>
+        </w:rPr>
+        <w:t>sélectionné</w:t>
+      </w:r>
+      <w:r>
+        <w:rPr>
+          <w:b/>
+        </w:rPr>
+        <w:t> :</w:t>
+      </w:r>
+    </w:p>
+    <w:p>
+      <w:r>
+        <w:t>En cliquant sur un produit donnée l'</w:t>
+      </w:r>
+      <w:r>
+        <w:t>utilisateur</w:t>
+      </w:r>
+      <w:r>
+        <w:t xml:space="preserve"> doit pouvoir accé</w:t>
+      </w:r>
+      <w:r>
+        <w:t>d</w:t>
+      </w:r>
+      <w:r>
+        <w:t xml:space="preserve">er à une petite </w:t>
+      </w:r>
+      <w:r>
+        <w:t>fenêtre (pop-up) qui affiche le c</w:t>
+      </w:r>
+      <w:r>
+        <w:t>ode</w:t>
+      </w:r>
+      <w:r>
+        <w:t>-</w:t>
+      </w:r>
+      <w:r>
+        <w:t>Bar</w:t>
+      </w:r>
+      <w:r>
+        <w:t>res</w:t>
+      </w:r>
+      <w:r>
+        <w:t>, le prix et la description de ce produit.</w:t>
+      </w:r>
+    </w:p>
+    <w:p>
+      <w:pPr>
+        <w:pStyle w:val="Paragraphedeliste"/>
+        <w:numPr>
+          <w:ilvl w:val="0"/>
+          <w:numId w:val="1"/>
+        </w:numPr>
+        <w:rPr>
+          <w:b/>
+        </w:rPr>
+      </w:pPr>
+      <w:r>
+        <w:rPr>
+          <w:b/>
+        </w:rPr>
+        <w:t>Achat de produit</w:t>
+      </w:r>
+      <w:r>
+        <w:rPr>
+          <w:b/>
+        </w:rPr>
+        <w:t>s</w:t>
+      </w:r>
+      <w:r>
+        <w:rPr>
+          <w:b/>
+        </w:rPr>
+        <w:t> :</w:t>
+      </w:r>
+    </w:p>
+    <w:p>
+      <w:r>
+        <w:t>L'utilisateur doit pouvoir acheter le produit qu'il souhaite en cliquant sur "</w:t>
+      </w:r>
+      <w:proofErr w:type="spellStart"/>
+      <w:r>
+        <w:t>Buy</w:t>
+      </w:r>
+      <w:proofErr w:type="spellEnd"/>
+      <w:r>
+        <w:t>".</w:t>
+      </w:r>
+    </w:p>
+    <w:p>
+      <w:pPr>
+        <w:pStyle w:val="Paragraphedeliste"/>
+        <w:numPr>
+          <w:ilvl w:val="0"/>
+          <w:numId w:val="1"/>
+        </w:numPr>
+        <w:rPr>
+          <w:b/>
+        </w:rPr>
+      </w:pPr>
+      <w:r>
+        <w:rPr>
+          <w:b/>
+        </w:rPr>
+        <w:t>Affichage des produits achetés</w:t>
+      </w:r>
+      <w:r>
+        <w:rPr>
+          <w:b/>
+        </w:rPr>
+        <w:t> :</w:t>
+      </w:r>
+    </w:p>
+    <w:p>
+      <w:r>
+        <w:t xml:space="preserve">Les produits achetés </w:t>
+      </w:r>
+      <w:r>
+        <w:t xml:space="preserve">par l‘utilisateur </w:t>
+      </w:r>
+      <w:r>
+        <w:t xml:space="preserve">doivent </w:t>
+      </w:r>
+      <w:r>
+        <w:t>êtres</w:t>
+      </w:r>
+      <w:r>
+        <w:t xml:space="preserve"> affichés dans la rubrique "</w:t>
+      </w:r>
+      <w:proofErr w:type="spellStart"/>
+      <w:r>
+        <w:t>Owned</w:t>
+      </w:r>
+      <w:proofErr w:type="spellEnd"/>
+      <w:r>
+        <w:t xml:space="preserve"> Items"</w:t>
+      </w:r>
+    </w:p>
+    <w:p>
+      <w:pPr>
+        <w:pStyle w:val="Paragraphedeliste"/>
+        <w:numPr>
+          <w:ilvl w:val="0"/>
+          <w:numId w:val="1"/>
+        </w:numPr>
+        <w:rPr>
+          <w:b/>
+        </w:rPr>
+      </w:pPr>
+      <w:r>
+        <w:rPr>
+          <w:b/>
+        </w:rPr>
+        <w:t xml:space="preserve">Vente de produit </w:t>
+      </w:r>
+      <w:r>
+        <w:rPr>
+          <w:b/>
+        </w:rPr>
+        <w:t>acheté</w:t>
+      </w:r>
+      <w:r>
+        <w:rPr>
+          <w:b/>
+        </w:rPr>
+        <w:t> :</w:t>
+      </w:r>
+    </w:p>
+    <w:p>
+      <w:r>
+        <w:t>L'utilisateur doit pouvoir vendre le produit qu'il a acheté en cliquant sur "</w:t>
+      </w:r>
+      <w:proofErr w:type="spellStart"/>
+      <w:r>
+        <w:t>Sell</w:t>
+      </w:r>
+      <w:proofErr w:type="spellEnd"/>
+      <w:r>
+        <w:t>".</w:t>
+      </w:r>
+    </w:p>
+    <w:p>
+      <w:pPr>
+        <w:pStyle w:val="Paragraphedeliste"/>
+        <w:numPr>
+          <w:ilvl w:val="0"/>
+          <w:numId w:val="1"/>
+        </w:numPr>
+        <w:rPr>
+          <w:b/>
+        </w:rPr>
+      </w:pPr>
+      <w:r>
+        <w:rPr>
+          <w:b/>
+        </w:rPr>
+        <w:t>Affichage de solde</w:t>
+      </w:r>
+      <w:r>
+        <w:rPr>
+          <w:b/>
+        </w:rPr>
+        <w:t> :</w:t>
+      </w:r>
+    </w:p>
+    <w:p>
+      <w:r>
+        <w:t>Le solde de l'utilisateur doit être visualisé dans son espace quelque soient ces opérations (produits achetés ou pas).</w:t>
+      </w:r>
+    </w:p>
+    <w:p>
+      <w:pPr>
+        <w:pStyle w:val="Paragraphedeliste"/>
+        <w:numPr>
+          <w:ilvl w:val="0"/>
+          <w:numId w:val="1"/>
+        </w:numPr>
+        <w:rPr>
+          <w:b/>
+        </w:rPr>
+      </w:pPr>
+      <w:r>
+        <w:rPr>
+          <w:b/>
+        </w:rPr>
+        <w:t>Accès à l’espace utilisateur</w:t>
+      </w:r>
+      <w:r>
+        <w:rPr>
+          <w:b/>
+        </w:rPr>
+        <w:t xml:space="preserve"> (Lien absent)</w:t>
+      </w:r>
+      <w:r>
+        <w:rPr>
+          <w:b/>
+        </w:rPr>
+        <w:t> :</w:t>
+      </w:r>
+    </w:p>
+    <w:p>
+      <w:r>
+        <w:t>L'utilisateur doit pouvoir accéder à son espace personnelle pour supprimer ou mettre à jour ses informations personnelles. (Lien absent pour le moment).</w:t>
+      </w:r>
+    </w:p>
+    <w:p>
+      <w:pPr>
+        <w:pStyle w:val="Paragraphedeliste"/>
+        <w:numPr>
+          <w:ilvl w:val="0"/>
+          <w:numId w:val="1"/>
+        </w:numPr>
+        <w:rPr>
+          <w:b/>
+        </w:rPr>
+      </w:pPr>
+      <w:r>
+        <w:rPr>
+          <w:b/>
+        </w:rPr>
+        <w:t>Déconnexion</w:t>
+      </w:r>
+      <w:r>
+        <w:rPr>
+          <w:b/>
+        </w:rPr>
+        <w:t> :</w:t>
+      </w:r>
+    </w:p>
+    <w:p>
+      <w:r>
+        <w:t xml:space="preserve">L'utilisateur doit pouvoir se </w:t>
+      </w:r>
+      <w:r>
+        <w:t>déconnecter</w:t>
+      </w:r>
+      <w:r>
+        <w:t xml:space="preserve"> quand il </w:t>
+      </w:r>
+      <w:r>
+        <w:t>veut</w:t>
+      </w:r>
+      <w:r>
+        <w:t>.</w:t>
+      </w:r>
+    </w:p>
+    <w:p>
+      <w:pPr>
         <w:rPr>
           <w:b/>
           <w:sz w:val="28"/>
           <w:szCs w:val="28"/>
         </w:rPr>
-        <w:t>Exigenc</w:t>
-      </w:r>
-      <w:r>
+      </w:pPr>
+    </w:p>
+    <w:p>
+      <w:pPr>
         <w:rPr>
           <w:b/>
           <w:sz w:val="28"/>
           <w:szCs w:val="28"/>
-        </w:rPr>
-        <w:t>es implicites de l'application:</w:t>
-      </w:r>
-    </w:p>
-    <w:p>
-      <w:pPr>
-        <w:rPr>
-          <w:b/>
-          <w:sz w:val="24"/>
-          <w:szCs w:val="24"/>
-        </w:rPr>
-      </w:pPr>
-      <w:r>
-        <w:rPr>
-          <w:b/>
-          <w:sz w:val="24"/>
-          <w:szCs w:val="24"/>
+          <w:u w:val="single"/>
+        </w:rPr>
+      </w:pPr>
+      <w:r>
+        <w:rPr>
+          <w:b/>
+          <w:sz w:val="28"/>
+          <w:szCs w:val="28"/>
+          <w:u w:val="single"/>
+        </w:rPr>
+        <w:t>Fonctionnalités liées à l’a</w:t>
+      </w:r>
+      <w:r>
+        <w:rPr>
+          <w:b/>
+          <w:sz w:val="28"/>
+          <w:szCs w:val="28"/>
+          <w:u w:val="single"/>
+        </w:rPr>
+        <w:t xml:space="preserve">ccès </w:t>
+      </w:r>
+      <w:r>
+        <w:rPr>
+          <w:b/>
+          <w:sz w:val="28"/>
+          <w:szCs w:val="28"/>
+          <w:u w:val="single"/>
+        </w:rPr>
+        <w:t>administrateur :</w:t>
+      </w:r>
+    </w:p>
+    <w:p>
+      <w:pPr>
+        <w:pStyle w:val="Paragraphedeliste"/>
+        <w:numPr>
+          <w:ilvl w:val="0"/>
+          <w:numId w:val="1"/>
+        </w:numPr>
+        <w:rPr>
+          <w:b/>
+        </w:rPr>
+      </w:pPr>
+      <w:r>
+        <w:rPr>
+          <w:b/>
+        </w:rPr>
+        <w:t>Connexion</w:t>
+      </w:r>
+      <w:r>
+        <w:rPr>
+          <w:b/>
+        </w:rPr>
+        <w:t> :</w:t>
+      </w:r>
+    </w:p>
+    <w:p>
+      <w:r>
+        <w:t>L'administrateur doit pouvoir se connecter en utilisant un identifiant et un mot de passe.</w:t>
+      </w:r>
+    </w:p>
+    <w:p>
+      <w:pPr>
+        <w:pStyle w:val="Paragraphedeliste"/>
+        <w:numPr>
+          <w:ilvl w:val="0"/>
+          <w:numId w:val="1"/>
+        </w:numPr>
+        <w:rPr>
+          <w:b/>
+        </w:rPr>
+      </w:pPr>
+      <w:r>
+        <w:rPr>
+          <w:b/>
+        </w:rPr>
+        <w:t xml:space="preserve">Navigation à travers les </w:t>
+      </w:r>
+      <w:r>
+        <w:rPr>
+          <w:b/>
+        </w:rPr>
+        <w:t>produits (Admin Panel)</w:t>
+      </w:r>
+      <w:r>
+        <w:rPr>
+          <w:b/>
+        </w:rPr>
+        <w:t> :</w:t>
+      </w:r>
+    </w:p>
+    <w:p>
+      <w:r>
+        <w:lastRenderedPageBreak/>
+        <w:t>L'administrateur doit pouvoir naviguer entre une variété de produits accessibles dans la rubrique Admin Panel, pour pouvoir mettre à jour ou supprimer un produit.</w:t>
+      </w:r>
+    </w:p>
+    <w:p>
+      <w:pPr>
+        <w:pStyle w:val="Paragraphedeliste"/>
+        <w:numPr>
+          <w:ilvl w:val="0"/>
+          <w:numId w:val="1"/>
+        </w:numPr>
+        <w:rPr>
+          <w:b/>
+        </w:rPr>
+      </w:pPr>
+      <w:r>
+        <w:rPr>
+          <w:b/>
+        </w:rPr>
+        <w:t xml:space="preserve">Mise à jour </w:t>
+      </w:r>
+      <w:r>
+        <w:rPr>
+          <w:b/>
+        </w:rPr>
+        <w:t>de</w:t>
+      </w:r>
+      <w:r>
+        <w:rPr>
+          <w:b/>
+        </w:rPr>
+        <w:t xml:space="preserve"> produit</w:t>
+      </w:r>
+      <w:r>
+        <w:rPr>
+          <w:b/>
+        </w:rPr>
+        <w:t>s</w:t>
+      </w:r>
+      <w:r>
+        <w:rPr>
+          <w:b/>
+        </w:rPr>
+        <w:t> :</w:t>
+      </w:r>
+    </w:p>
+    <w:p>
+      <w:r>
+        <w:t>L'administrateur doit pouvoir accéder à la liste des produits destinés en ligne pour pouvoir mettre à jour un ou plusieurs produits</w:t>
+      </w:r>
+    </w:p>
+    <w:p>
+      <w:pPr>
+        <w:pStyle w:val="Paragraphedeliste"/>
+        <w:numPr>
+          <w:ilvl w:val="0"/>
+          <w:numId w:val="1"/>
+        </w:numPr>
+        <w:rPr>
+          <w:b/>
+        </w:rPr>
+      </w:pPr>
+      <w:r>
+        <w:rPr>
+          <w:b/>
+        </w:rPr>
+        <w:t>Suppression de produits</w:t>
+      </w:r>
+      <w:r>
+        <w:rPr>
+          <w:b/>
+        </w:rPr>
+        <w:t> :</w:t>
+      </w:r>
+    </w:p>
+    <w:p>
+      <w:r>
+        <w:t>L'administrateur doit pouvoir accéder à la liste des produits destinés en ligne pour pouvoir supprimer un ou plusieurs produits</w:t>
+      </w:r>
+    </w:p>
+    <w:p>
+      <w:pPr>
+        <w:pStyle w:val="Paragraphedeliste"/>
+        <w:numPr>
+          <w:ilvl w:val="0"/>
+          <w:numId w:val="1"/>
+        </w:numPr>
+        <w:rPr>
+          <w:b/>
+        </w:rPr>
+      </w:pPr>
+      <w:r>
+        <w:rPr>
+          <w:b/>
+        </w:rPr>
+        <w:t>Navigation à travers les produits entant qu’utilisateur(</w:t>
+      </w:r>
+      <w:proofErr w:type="spellStart"/>
+      <w:r>
+        <w:rPr>
+          <w:b/>
+        </w:rPr>
+        <w:t>Market</w:t>
+      </w:r>
+      <w:proofErr w:type="spellEnd"/>
+      <w:r>
+        <w:rPr>
+          <w:b/>
+        </w:rPr>
+        <w:t>)</w:t>
+      </w:r>
+      <w:r>
+        <w:rPr>
+          <w:b/>
+        </w:rPr>
+        <w:t> :</w:t>
+      </w:r>
+    </w:p>
+    <w:p>
+      <w:r>
+        <w:t>L'administrateur doit pouvoir</w:t>
+      </w:r>
+      <w:r>
+        <w:t xml:space="preserve"> </w:t>
+      </w:r>
+      <w:r>
+        <w:t xml:space="preserve">naviguer entre une variété de produits accessibles dans la rubrique </w:t>
+      </w:r>
+      <w:proofErr w:type="spellStart"/>
+      <w:r>
+        <w:t>Market</w:t>
+      </w:r>
+      <w:proofErr w:type="spellEnd"/>
+      <w:r>
+        <w:t xml:space="preserve"> comme étant un utilisateur</w:t>
+      </w:r>
+    </w:p>
+    <w:p>
+      <w:pPr>
+        <w:pStyle w:val="Paragraphedeliste"/>
+        <w:numPr>
+          <w:ilvl w:val="0"/>
+          <w:numId w:val="1"/>
+        </w:numPr>
+        <w:rPr>
+          <w:b/>
+        </w:rPr>
+      </w:pPr>
+      <w:r>
+        <w:rPr>
+          <w:b/>
+        </w:rPr>
+        <w:t>A</w:t>
+      </w:r>
+      <w:r>
+        <w:rPr>
+          <w:b/>
+        </w:rPr>
+        <w:t>ffichage des détails du produit :</w:t>
+      </w:r>
+    </w:p>
+    <w:p>
+      <w:r>
+        <w:t>En cliquant sur un produit donnée l'administrateur doit pouvoir accéder à une petite fenêtre (pop-up) qui affiche le code-Barres, le prix et la description de ce produit.</w:t>
+      </w:r>
+    </w:p>
+    <w:p>
+      <w:pPr>
+        <w:pStyle w:val="Paragraphedeliste"/>
+        <w:numPr>
+          <w:ilvl w:val="0"/>
+          <w:numId w:val="1"/>
+        </w:numPr>
+        <w:rPr>
+          <w:b/>
+        </w:rPr>
+      </w:pPr>
+      <w:r>
+        <w:rPr>
+          <w:b/>
+        </w:rPr>
+        <w:t>Achat de produits (Absence de solde)</w:t>
+      </w:r>
+      <w:r>
+        <w:rPr>
+          <w:b/>
+        </w:rPr>
+        <w:t> :</w:t>
+      </w:r>
+    </w:p>
+    <w:p>
+      <w:pPr>
+        <w:rPr>
+          <w:u w:val="single"/>
+        </w:rPr>
+      </w:pPr>
+      <w:r>
+        <w:t>L'administrateur doit pouvoir acheter le produit qu'il souhaite en cliquant sur "</w:t>
+      </w:r>
+      <w:proofErr w:type="spellStart"/>
+      <w:r>
+        <w:t>Buy</w:t>
+      </w:r>
+      <w:proofErr w:type="spellEnd"/>
+      <w:r>
+        <w:t xml:space="preserve">". </w:t>
+      </w:r>
+      <w:r>
+        <w:rPr>
+          <w:u w:val="single"/>
+        </w:rPr>
+        <w:t>Cette fonctionnalité est</w:t>
+      </w:r>
+      <w:r>
+        <w:rPr>
+          <w:u w:val="single"/>
+        </w:rPr>
+        <w:t xml:space="preserve"> non fonctionnelle pour le moment.</w:t>
+      </w:r>
+    </w:p>
+    <w:p>
+      <w:pPr>
+        <w:pStyle w:val="Paragraphedeliste"/>
+        <w:numPr>
+          <w:ilvl w:val="0"/>
+          <w:numId w:val="1"/>
+        </w:numPr>
+        <w:rPr>
+          <w:b/>
+        </w:rPr>
+      </w:pPr>
+      <w:r>
+        <w:rPr>
+          <w:b/>
+        </w:rPr>
+        <w:t xml:space="preserve">Affichage des produits achetés (dépond </w:t>
+      </w:r>
+      <w:r>
+        <w:rPr>
+          <w:b/>
+        </w:rPr>
+        <w:t>de l’achat</w:t>
+      </w:r>
+      <w:r>
+        <w:rPr>
+          <w:b/>
+        </w:rPr>
+        <w:t>)</w:t>
+      </w:r>
+      <w:r>
+        <w:rPr>
+          <w:b/>
+        </w:rPr>
+        <w:t> :</w:t>
+      </w:r>
+    </w:p>
+    <w:p>
+      <w:pPr>
+        <w:rPr>
+          <w:u w:val="single"/>
+        </w:rPr>
+      </w:pPr>
+      <w:r>
+        <w:t>Les produits achetés par l’administrateur doivent êtres affichés dans la rubrique "</w:t>
+      </w:r>
+      <w:proofErr w:type="spellStart"/>
+      <w:r>
+        <w:t>Owned</w:t>
+      </w:r>
+      <w:proofErr w:type="spellEnd"/>
+      <w:r>
+        <w:t xml:space="preserve"> Items". </w:t>
+      </w:r>
+      <w:r>
+        <w:rPr>
+          <w:u w:val="single"/>
+        </w:rPr>
+        <w:t>Cette fonctionnalité est</w:t>
+      </w:r>
+      <w:r>
+        <w:rPr>
+          <w:u w:val="single"/>
+        </w:rPr>
+        <w:t xml:space="preserve"> non fonctionnelle pour le moment.</w:t>
+      </w:r>
+    </w:p>
+    <w:p>
+      <w:pPr>
+        <w:pStyle w:val="Paragraphedeliste"/>
+        <w:numPr>
+          <w:ilvl w:val="0"/>
+          <w:numId w:val="1"/>
+        </w:numPr>
+        <w:rPr>
+          <w:b/>
+        </w:rPr>
+      </w:pPr>
+      <w:r>
+        <w:rPr>
+          <w:b/>
+        </w:rPr>
+        <w:t>Accès à l’espace Administrateur (Lien absent)</w:t>
+      </w:r>
+      <w:r>
+        <w:rPr>
+          <w:b/>
+        </w:rPr>
+        <w:t> :</w:t>
+      </w:r>
+    </w:p>
+    <w:p>
+      <w:r>
+        <w:t>L'administrateur doit pouvoir accéder à son espace personnelle pour. (Lien absent pour le moment).</w:t>
+      </w:r>
+    </w:p>
+    <w:p>
+      <w:pPr>
+        <w:pStyle w:val="Paragraphedeliste"/>
+        <w:numPr>
+          <w:ilvl w:val="0"/>
+          <w:numId w:val="1"/>
+        </w:numPr>
+        <w:rPr>
+          <w:b/>
+        </w:rPr>
+      </w:pPr>
+      <w:r>
+        <w:rPr>
+          <w:b/>
+        </w:rPr>
+        <w:t>Déconnexion</w:t>
+      </w:r>
+      <w:r>
+        <w:rPr>
+          <w:b/>
+        </w:rPr>
+        <w:t> :</w:t>
+      </w:r>
+    </w:p>
+    <w:p>
+      <w:r>
+        <w:t>L'administrateur doit pouvoir se déconnecter quand il veut.</w:t>
+      </w:r>
+    </w:p>
+    <w:p/>
+    <w:p>
+      <w:pPr>
+        <w:rPr>
+          <w:b/>
+          <w:sz w:val="28"/>
+          <w:szCs w:val="28"/>
+        </w:rPr>
+      </w:pPr>
+      <w:r>
+        <w:rPr>
+          <w:b/>
+          <w:sz w:val="28"/>
+          <w:szCs w:val="28"/>
+        </w:rPr>
+        <w:t>Exigences implicites de l'application:</w:t>
+      </w:r>
+    </w:p>
+    <w:p>
+      <w:pPr>
+        <w:pStyle w:val="Paragraphedeliste"/>
+        <w:numPr>
+          <w:ilvl w:val="0"/>
+          <w:numId w:val="1"/>
+        </w:numPr>
+        <w:jc w:val="both"/>
+        <w:rPr>
+          <w:rFonts w:cstheme="minorHAnsi"/>
+          <w:b/>
+        </w:rPr>
+      </w:pPr>
+      <w:r>
+        <w:rPr>
+          <w:rFonts w:cstheme="minorHAnsi"/>
+          <w:b/>
+        </w:rPr>
+        <w:t>Accessibilité multiplateforme :</w:t>
+      </w:r>
+    </w:p>
+    <w:p>
+      <w:pPr>
+        <w:jc w:val="both"/>
+        <w:rPr>
+          <w:rFonts w:cstheme="minorHAnsi"/>
+        </w:rPr>
+      </w:pPr>
+      <w:r>
+        <w:rPr>
+          <w:rFonts w:cstheme="minorHAnsi"/>
+        </w:rPr>
+        <w:t>Les utilisateurs doivent pouvoir accéder à la plateforme depuis un ordinateur, un smartphone ou une tablette.</w:t>
+      </w:r>
+    </w:p>
+    <w:p>
+      <w:pPr>
+        <w:pStyle w:val="Paragraphedeliste"/>
+        <w:numPr>
+          <w:ilvl w:val="0"/>
+          <w:numId w:val="1"/>
+        </w:numPr>
+        <w:rPr>
+          <w:b/>
+        </w:rPr>
+      </w:pPr>
+      <w:r>
+        <w:rPr>
+          <w:b/>
         </w:rPr>
         <w:t>Performances :</w:t>
-      </w:r>
-    </w:p>
-    <w:p>
-      <w:r>
-        <w:t>- Temps de chargement rapide des pages pour un</w:t>
-      </w:r>
-      <w:r>
-        <w:t>e expérience utilisateur fluide</w:t>
-      </w:r>
-    </w:p>
-    <w:p/>
-    <w:p>
-      <w:pPr>
-        <w:rPr>
-          <w:b/>
-          <w:sz w:val="24"/>
-          <w:szCs w:val="24"/>
-        </w:rPr>
-      </w:pPr>
-      <w:r>
-        <w:rPr>
-          <w:b/>
-          <w:sz w:val="24"/>
-          <w:szCs w:val="24"/>
-        </w:rPr>
-        <w:t>Sécurité :</w:t>
-      </w:r>
-    </w:p>
-    <w:p>
-      <w:r>
-        <w:t>- Protection des données personnelles des utilisateurs et des informations de paiement</w:t>
-      </w:r>
-    </w:p>
-    <w:p>
-      <w:r>
-        <w:t xml:space="preserve">- Utilisation de protocoles de sécurité pour les transactions en ligne (SSL, </w:t>
-      </w:r>
-      <w:proofErr w:type="spellStart"/>
-      <w:r>
-        <w:t>encryption</w:t>
-      </w:r>
-      <w:proofErr w:type="spellEnd"/>
-      <w:r>
-        <w:t>, etc.)</w:t>
-      </w:r>
-    </w:p>
-    <w:p/>
-    <w:p>
-      <w:pPr>
-        <w:rPr>
-          <w:b/>
-          <w:sz w:val="24"/>
-          <w:szCs w:val="24"/>
-        </w:rPr>
-      </w:pPr>
-      <w:r>
-        <w:rPr>
-          <w:b/>
-          <w:sz w:val="24"/>
-          <w:szCs w:val="24"/>
-        </w:rPr>
-        <w:t>Convivialité :</w:t>
-      </w:r>
-    </w:p>
-    <w:p>
-      <w:r>
-        <w:t>- Interface utilisateur intuitive et conviviale pour une navigation facile</w:t>
-      </w:r>
-    </w:p>
-    <w:p>
-      <w:r>
-        <w:t>- Support multi-appareils (ordinateurs de bureau, smartphones, tablettes)</w:t>
-      </w:r>
-    </w:p>
-    <w:p>
-      <w:pPr>
-        <w:rPr>
-          <w:b/>
-          <w:sz w:val="24"/>
-          <w:szCs w:val="24"/>
-        </w:rPr>
-      </w:pPr>
-      <w:r>
-        <w:rPr>
-          <w:b/>
-          <w:sz w:val="24"/>
-          <w:szCs w:val="24"/>
-        </w:rPr>
-        <w:t>Fiabilité :</w:t>
-      </w:r>
-    </w:p>
-    <w:p>
-      <w:r>
-        <w:t>- Disponibilité c</w:t>
       </w:r>
       <w:bookmarkStart w:id="0" w:name="_GoBack"/>
       <w:bookmarkEnd w:id="0"/>
-      <w:r>
-        <w:t>onstante du site pour les utilisateurs</w:t>
+    </w:p>
+    <w:p>
+      <w:r>
+        <w:t>Le t</w:t>
+      </w:r>
+      <w:r>
+        <w:t xml:space="preserve">emps de chargement </w:t>
+      </w:r>
+      <w:r>
+        <w:t xml:space="preserve">des pages </w:t>
+      </w:r>
+      <w:r>
+        <w:t xml:space="preserve">doit être </w:t>
+      </w:r>
+      <w:r>
+        <w:t>rapide pour une expérience utilisateur fluide</w:t>
+      </w:r>
+      <w:r>
+        <w:t>.</w:t>
+      </w:r>
+    </w:p>
+    <w:p>
+      <w:pPr>
+        <w:pStyle w:val="Paragraphedeliste"/>
+        <w:numPr>
+          <w:ilvl w:val="0"/>
+          <w:numId w:val="1"/>
+        </w:numPr>
+        <w:rPr>
+          <w:b/>
+        </w:rPr>
+      </w:pPr>
+      <w:r>
+        <w:rPr>
+          <w:b/>
+        </w:rPr>
+        <w:t>Sécurité :</w:t>
+      </w:r>
+    </w:p>
+    <w:p>
+      <w:r>
+        <w:t>L’application doit permettre une p</w:t>
+      </w:r>
+      <w:r>
+        <w:t>rotection des données personnelles des utilisateurs et des informations de paiement</w:t>
+      </w:r>
+      <w:r>
+        <w:t>.</w:t>
+      </w:r>
+    </w:p>
+    <w:p>
+      <w:r>
+        <w:lastRenderedPageBreak/>
+        <w:t>L’application doit utiliser les</w:t>
+      </w:r>
+      <w:r>
+        <w:t xml:space="preserve"> protocoles de sécurité pour les transactions en ligne (SSL, </w:t>
+      </w:r>
+      <w:proofErr w:type="spellStart"/>
+      <w:r>
+        <w:t>encryption</w:t>
+      </w:r>
+      <w:proofErr w:type="spellEnd"/>
+      <w:r>
+        <w:t>, etc.)</w:t>
+      </w:r>
+    </w:p>
+    <w:p>
+      <w:r>
+        <w:t>L’application doit permettre</w:t>
+      </w:r>
+      <w:r>
+        <w:t xml:space="preserve"> </w:t>
+      </w:r>
+      <w:r>
+        <w:t>une p</w:t>
+      </w:r>
+      <w:r>
+        <w:t>rotection contre les accès non autorisés</w:t>
+      </w:r>
+      <w:r>
+        <w:t>.</w:t>
+      </w:r>
+    </w:p>
+    <w:p>
+      <w:pPr>
+        <w:pStyle w:val="Paragraphedeliste"/>
+        <w:numPr>
+          <w:ilvl w:val="0"/>
+          <w:numId w:val="1"/>
+        </w:numPr>
+        <w:rPr>
+          <w:b/>
+        </w:rPr>
+      </w:pPr>
+      <w:r>
+        <w:rPr>
+          <w:b/>
+        </w:rPr>
+        <w:t>Fiabilité :</w:t>
+      </w:r>
+    </w:p>
+    <w:p>
+      <w:r>
+        <w:t>L'application doit être fiable et accessible en permanence pour les utilisateurs.</w:t>
+      </w:r>
+    </w:p>
+    <w:p>
+      <w:pPr>
+        <w:pStyle w:val="Paragraphedeliste"/>
+        <w:numPr>
+          <w:ilvl w:val="0"/>
+          <w:numId w:val="1"/>
+        </w:numPr>
+        <w:rPr>
+          <w:b/>
+        </w:rPr>
+      </w:pPr>
+      <w:r>
+        <w:rPr>
+          <w:b/>
+        </w:rPr>
+        <w:t>Respect des normes et réglementations :</w:t>
+      </w:r>
+    </w:p>
+    <w:p>
+      <w:r>
+        <w:t>L'application doit respecter les normes et réglementation</w:t>
+      </w:r>
+      <w:r>
+        <w:t xml:space="preserve">s pertinentes de l'industrie, </w:t>
+      </w:r>
+      <w:r>
+        <w:t>du secteur</w:t>
+      </w:r>
+      <w:r>
+        <w:t xml:space="preserve"> et du pays</w:t>
+      </w:r>
+      <w:r>
+        <w:t>, notamment en ce qui concerne l'utilisation des donnée</w:t>
+      </w:r>
+      <w:r>
+        <w:t>s personnelles des utilisateurs (RGPD et autres).</w:t>
       </w:r>
     </w:p>
     <w:sectPr>
@@ -297,6 +1171,242 @@
     </w:sectPr>
   </w:body>
 </w:document>
+</file>
+
+<file path=word/numbering.xml><?xml version="1.0" encoding="utf-8"?>
+<w:numbering xmlns:wpc="http://schemas.microsoft.com/office/word/2010/wordprocessingCanvas" xmlns:cx="http://schemas.microsoft.com/office/drawing/2014/chartex" xmlns:cx1="http://schemas.microsoft.com/office/drawing/2015/9/8/chartex" xmlns:mc="http://schemas.openxmlformats.org/markup-compatibility/2006" xmlns:o="urn:schemas-microsoft-com:office:office" xmlns:r="http://schemas.openxmlformats.org/officeDocument/2006/relationships" xmlns:m="http://schemas.openxmlformats.org/officeDocument/2006/math" xmlns:v="urn:schemas-microsoft-com:vml" xmlns:wp14="http://schemas.microsoft.com/office/word/2010/wordprocessingDrawing" xmlns:wp="http://schemas.openxmlformats.org/drawingml/2006/wordprocessingDrawing" xmlns:w10="urn:schemas-microsoft-com:office:word" xmlns:w="http://schemas.openxmlformats.org/wordprocessingml/2006/main" xmlns:w14="http://schemas.microsoft.com/office/word/2010/wordml" xmlns:w15="http://schemas.microsoft.com/office/word/2012/wordml" xmlns:w16se="http://schemas.microsoft.com/office/word/2015/wordml/symex" xmlns:wpg="http://schemas.microsoft.com/office/word/2010/wordprocessingGroup" xmlns:wpi="http://schemas.microsoft.com/office/word/2010/wordprocessingInk" xmlns:wne="http://schemas.microsoft.com/office/word/2006/wordml" xmlns:wps="http://schemas.microsoft.com/office/word/2010/wordprocessingShape" mc:Ignorable="w14 w15 w16se wp14">
+  <w:abstractNum w:abstractNumId="0" w15:restartNumberingAfterBreak="0">
+    <w:nsid w:val="58242659"/>
+    <w:multiLevelType w:val="hybridMultilevel"/>
+    <w:tmpl w:val="80081504"/>
+    <w:lvl w:ilvl="0" w:tplc="040C0001">
+      <w:start w:val="1"/>
+      <w:numFmt w:val="bullet"/>
+      <w:lvlText w:val=""/>
+      <w:lvlJc w:val="left"/>
+      <w:pPr>
+        <w:ind w:left="360" w:hanging="360"/>
+      </w:pPr>
+      <w:rPr>
+        <w:rFonts w:ascii="Symbol" w:hAnsi="Symbol" w:hint="default"/>
+      </w:rPr>
+    </w:lvl>
+    <w:lvl w:ilvl="1" w:tplc="040C0003" w:tentative="1">
+      <w:start w:val="1"/>
+      <w:numFmt w:val="bullet"/>
+      <w:lvlText w:val="o"/>
+      <w:lvlJc w:val="left"/>
+      <w:pPr>
+        <w:ind w:left="1080" w:hanging="360"/>
+      </w:pPr>
+      <w:rPr>
+        <w:rFonts w:ascii="Courier New" w:hAnsi="Courier New" w:cs="Courier New" w:hint="default"/>
+      </w:rPr>
+    </w:lvl>
+    <w:lvl w:ilvl="2" w:tplc="040C0005" w:tentative="1">
+      <w:start w:val="1"/>
+      <w:numFmt w:val="bullet"/>
+      <w:lvlText w:val=""/>
+      <w:lvlJc w:val="left"/>
+      <w:pPr>
+        <w:ind w:left="1800" w:hanging="360"/>
+      </w:pPr>
+      <w:rPr>
+        <w:rFonts w:ascii="Wingdings" w:hAnsi="Wingdings" w:hint="default"/>
+      </w:rPr>
+    </w:lvl>
+    <w:lvl w:ilvl="3" w:tplc="040C0001" w:tentative="1">
+      <w:start w:val="1"/>
+      <w:numFmt w:val="bullet"/>
+      <w:lvlText w:val=""/>
+      <w:lvlJc w:val="left"/>
+      <w:pPr>
+        <w:ind w:left="2520" w:hanging="360"/>
+      </w:pPr>
+      <w:rPr>
+        <w:rFonts w:ascii="Symbol" w:hAnsi="Symbol" w:hint="default"/>
+      </w:rPr>
+    </w:lvl>
+    <w:lvl w:ilvl="4" w:tplc="040C0003" w:tentative="1">
+      <w:start w:val="1"/>
+      <w:numFmt w:val="bullet"/>
+      <w:lvlText w:val="o"/>
+      <w:lvlJc w:val="left"/>
+      <w:pPr>
+        <w:ind w:left="3240" w:hanging="360"/>
+      </w:pPr>
+      <w:rPr>
+        <w:rFonts w:ascii="Courier New" w:hAnsi="Courier New" w:cs="Courier New" w:hint="default"/>
+      </w:rPr>
+    </w:lvl>
+    <w:lvl w:ilvl="5" w:tplc="040C0005" w:tentative="1">
+      <w:start w:val="1"/>
+      <w:numFmt w:val="bullet"/>
+      <w:lvlText w:val=""/>
+      <w:lvlJc w:val="left"/>
+      <w:pPr>
+        <w:ind w:left="3960" w:hanging="360"/>
+      </w:pPr>
+      <w:rPr>
+        <w:rFonts w:ascii="Wingdings" w:hAnsi="Wingdings" w:hint="default"/>
+      </w:rPr>
+    </w:lvl>
+    <w:lvl w:ilvl="6" w:tplc="040C0001" w:tentative="1">
+      <w:start w:val="1"/>
+      <w:numFmt w:val="bullet"/>
+      <w:lvlText w:val=""/>
+      <w:lvlJc w:val="left"/>
+      <w:pPr>
+        <w:ind w:left="4680" w:hanging="360"/>
+      </w:pPr>
+      <w:rPr>
+        <w:rFonts w:ascii="Symbol" w:hAnsi="Symbol" w:hint="default"/>
+      </w:rPr>
+    </w:lvl>
+    <w:lvl w:ilvl="7" w:tplc="040C0003" w:tentative="1">
+      <w:start w:val="1"/>
+      <w:numFmt w:val="bullet"/>
+      <w:lvlText w:val="o"/>
+      <w:lvlJc w:val="left"/>
+      <w:pPr>
+        <w:ind w:left="5400" w:hanging="360"/>
+      </w:pPr>
+      <w:rPr>
+        <w:rFonts w:ascii="Courier New" w:hAnsi="Courier New" w:cs="Courier New" w:hint="default"/>
+      </w:rPr>
+    </w:lvl>
+    <w:lvl w:ilvl="8" w:tplc="040C0005" w:tentative="1">
+      <w:start w:val="1"/>
+      <w:numFmt w:val="bullet"/>
+      <w:lvlText w:val=""/>
+      <w:lvlJc w:val="left"/>
+      <w:pPr>
+        <w:ind w:left="6120" w:hanging="360"/>
+      </w:pPr>
+      <w:rPr>
+        <w:rFonts w:ascii="Wingdings" w:hAnsi="Wingdings" w:hint="default"/>
+      </w:rPr>
+    </w:lvl>
+  </w:abstractNum>
+  <w:abstractNum w:abstractNumId="1" w15:restartNumberingAfterBreak="0">
+    <w:nsid w:val="638A7AC5"/>
+    <w:multiLevelType w:val="hybridMultilevel"/>
+    <w:tmpl w:val="95B481D8"/>
+    <w:lvl w:ilvl="0" w:tplc="F0DA972A">
+      <w:numFmt w:val="bullet"/>
+      <w:lvlText w:val="-"/>
+      <w:lvlJc w:val="left"/>
+      <w:pPr>
+        <w:ind w:left="720" w:hanging="360"/>
+      </w:pPr>
+      <w:rPr>
+        <w:rFonts w:ascii="Calibri" w:eastAsiaTheme="minorHAnsi" w:hAnsi="Calibri" w:cs="Calibri" w:hint="default"/>
+      </w:rPr>
+    </w:lvl>
+    <w:lvl w:ilvl="1" w:tplc="040C0003" w:tentative="1">
+      <w:start w:val="1"/>
+      <w:numFmt w:val="bullet"/>
+      <w:lvlText w:val="o"/>
+      <w:lvlJc w:val="left"/>
+      <w:pPr>
+        <w:ind w:left="1440" w:hanging="360"/>
+      </w:pPr>
+      <w:rPr>
+        <w:rFonts w:ascii="Courier New" w:hAnsi="Courier New" w:cs="Courier New" w:hint="default"/>
+      </w:rPr>
+    </w:lvl>
+    <w:lvl w:ilvl="2" w:tplc="040C0005" w:tentative="1">
+      <w:start w:val="1"/>
+      <w:numFmt w:val="bullet"/>
+      <w:lvlText w:val=""/>
+      <w:lvlJc w:val="left"/>
+      <w:pPr>
+        <w:ind w:left="2160" w:hanging="360"/>
+      </w:pPr>
+      <w:rPr>
+        <w:rFonts w:ascii="Wingdings" w:hAnsi="Wingdings" w:hint="default"/>
+      </w:rPr>
+    </w:lvl>
+    <w:lvl w:ilvl="3" w:tplc="040C0001" w:tentative="1">
+      <w:start w:val="1"/>
+      <w:numFmt w:val="bullet"/>
+      <w:lvlText w:val=""/>
+      <w:lvlJc w:val="left"/>
+      <w:pPr>
+        <w:ind w:left="2880" w:hanging="360"/>
+      </w:pPr>
+      <w:rPr>
+        <w:rFonts w:ascii="Symbol" w:hAnsi="Symbol" w:hint="default"/>
+      </w:rPr>
+    </w:lvl>
+    <w:lvl w:ilvl="4" w:tplc="040C0003" w:tentative="1">
+      <w:start w:val="1"/>
+      <w:numFmt w:val="bullet"/>
+      <w:lvlText w:val="o"/>
+      <w:lvlJc w:val="left"/>
+      <w:pPr>
+        <w:ind w:left="3600" w:hanging="360"/>
+      </w:pPr>
+      <w:rPr>
+        <w:rFonts w:ascii="Courier New" w:hAnsi="Courier New" w:cs="Courier New" w:hint="default"/>
+      </w:rPr>
+    </w:lvl>
+    <w:lvl w:ilvl="5" w:tplc="040C0005" w:tentative="1">
+      <w:start w:val="1"/>
+      <w:numFmt w:val="bullet"/>
+      <w:lvlText w:val=""/>
+      <w:lvlJc w:val="left"/>
+      <w:pPr>
+        <w:ind w:left="4320" w:hanging="360"/>
+      </w:pPr>
+      <w:rPr>
+        <w:rFonts w:ascii="Wingdings" w:hAnsi="Wingdings" w:hint="default"/>
+      </w:rPr>
+    </w:lvl>
+    <w:lvl w:ilvl="6" w:tplc="040C0001" w:tentative="1">
+      <w:start w:val="1"/>
+      <w:numFmt w:val="bullet"/>
+      <w:lvlText w:val=""/>
+      <w:lvlJc w:val="left"/>
+      <w:pPr>
+        <w:ind w:left="5040" w:hanging="360"/>
+      </w:pPr>
+      <w:rPr>
+        <w:rFonts w:ascii="Symbol" w:hAnsi="Symbol" w:hint="default"/>
+      </w:rPr>
+    </w:lvl>
+    <w:lvl w:ilvl="7" w:tplc="040C0003" w:tentative="1">
+      <w:start w:val="1"/>
+      <w:numFmt w:val="bullet"/>
+      <w:lvlText w:val="o"/>
+      <w:lvlJc w:val="left"/>
+      <w:pPr>
+        <w:ind w:left="5760" w:hanging="360"/>
+      </w:pPr>
+      <w:rPr>
+        <w:rFonts w:ascii="Courier New" w:hAnsi="Courier New" w:cs="Courier New" w:hint="default"/>
+      </w:rPr>
+    </w:lvl>
+    <w:lvl w:ilvl="8" w:tplc="040C0005" w:tentative="1">
+      <w:start w:val="1"/>
+      <w:numFmt w:val="bullet"/>
+      <w:lvlText w:val=""/>
+      <w:lvlJc w:val="left"/>
+      <w:pPr>
+        <w:ind w:left="6480" w:hanging="360"/>
+      </w:pPr>
+      <w:rPr>
+        <w:rFonts w:ascii="Wingdings" w:hAnsi="Wingdings" w:hint="default"/>
+      </w:rPr>
+    </w:lvl>
+  </w:abstractNum>
+  <w:num w:numId="1">
+    <w:abstractNumId w:val="0"/>
+  </w:num>
+  <w:num w:numId="2">
+    <w:abstractNumId w:val="1"/>
+  </w:num>
+</w:numbering>
 </file>
 
 <file path=word/styles.xml><?xml version="1.0" encoding="utf-8"?>
@@ -320,7 +1430,7 @@
     <w:lsdException w:name="Normal" w:uiPriority="0" w:qFormat="1"/>
     <w:lsdException w:name="heading 1" w:uiPriority="9" w:qFormat="1"/>
     <w:lsdException w:name="heading 2" w:semiHidden="1" w:uiPriority="9" w:unhideWhenUsed="1" w:qFormat="1"/>
-    <w:lsdException w:name="heading 3" w:semiHidden="1" w:uiPriority="9" w:unhideWhenUsed="1" w:qFormat="1"/>
+    <w:lsdException w:name="heading 3" w:semiHidden="1" w:uiPriority="0" w:unhideWhenUsed="1" w:qFormat="1"/>
     <w:lsdException w:name="heading 4" w:semiHidden="1" w:uiPriority="9" w:unhideWhenUsed="1" w:qFormat="1"/>
     <w:lsdException w:name="heading 5" w:semiHidden="1" w:uiPriority="9" w:unhideWhenUsed="1" w:qFormat="1"/>
     <w:lsdException w:name="heading 6" w:semiHidden="1" w:uiPriority="9" w:unhideWhenUsed="1" w:qFormat="1"/>
@@ -692,6 +1802,27 @@
   <w:style w:type="paragraph" w:default="1" w:styleId="Normal">
     <w:name w:val="Normal"/>
     <w:qFormat/>
+    <w:rsid w:val="0075415A"/>
+  </w:style>
+  <w:style w:type="paragraph" w:styleId="Titre3">
+    <w:name w:val="heading 3"/>
+    <w:basedOn w:val="Normal"/>
+    <w:next w:val="Normal"/>
+    <w:link w:val="Titre3Car"/>
+    <w:rsid w:val="00AA58D9"/>
+    <w:pPr>
+      <w:keepNext/>
+      <w:keepLines/>
+      <w:spacing w:before="320" w:after="80" w:line="276" w:lineRule="auto"/>
+      <w:outlineLvl w:val="2"/>
+    </w:pPr>
+    <w:rPr>
+      <w:rFonts w:ascii="Arial" w:eastAsia="Arial" w:hAnsi="Arial" w:cs="Arial"/>
+      <w:color w:val="434343"/>
+      <w:sz w:val="28"/>
+      <w:szCs w:val="28"/>
+      <w:lang w:eastAsia="fr-FR"/>
+    </w:rPr>
   </w:style>
   <w:style w:type="character" w:default="1" w:styleId="Policepardfaut">
     <w:name w:val="Default Paragraph Font"/>
@@ -719,6 +1850,60 @@
     <w:uiPriority w:val="99"/>
     <w:semiHidden/>
     <w:unhideWhenUsed/>
+  </w:style>
+  <w:style w:type="character" w:customStyle="1" w:styleId="Titre3Car">
+    <w:name w:val="Titre 3 Car"/>
+    <w:basedOn w:val="Policepardfaut"/>
+    <w:link w:val="Titre3"/>
+    <w:rsid w:val="00AA58D9"/>
+    <w:rPr>
+      <w:rFonts w:ascii="Arial" w:eastAsia="Arial" w:hAnsi="Arial" w:cs="Arial"/>
+      <w:color w:val="434343"/>
+      <w:sz w:val="28"/>
+      <w:szCs w:val="28"/>
+      <w:lang w:eastAsia="fr-FR"/>
+    </w:rPr>
+  </w:style>
+  <w:style w:type="paragraph" w:styleId="Textedebulles">
+    <w:name w:val="Balloon Text"/>
+    <w:basedOn w:val="Normal"/>
+    <w:link w:val="TextedebullesCar"/>
+    <w:uiPriority w:val="99"/>
+    <w:semiHidden/>
+    <w:unhideWhenUsed/>
+    <w:rsid w:val="00AA58D9"/>
+    <w:pPr>
+      <w:spacing w:after="0" w:line="240" w:lineRule="auto"/>
+    </w:pPr>
+    <w:rPr>
+      <w:rFonts w:ascii="Segoe UI" w:hAnsi="Segoe UI" w:cs="Segoe UI"/>
+      <w:sz w:val="18"/>
+      <w:szCs w:val="18"/>
+    </w:rPr>
+  </w:style>
+  <w:style w:type="character" w:customStyle="1" w:styleId="TextedebullesCar">
+    <w:name w:val="Texte de bulles Car"/>
+    <w:basedOn w:val="Policepardfaut"/>
+    <w:link w:val="Textedebulles"/>
+    <w:uiPriority w:val="99"/>
+    <w:semiHidden/>
+    <w:rsid w:val="00AA58D9"/>
+    <w:rPr>
+      <w:rFonts w:ascii="Segoe UI" w:hAnsi="Segoe UI" w:cs="Segoe UI"/>
+      <w:sz w:val="18"/>
+      <w:szCs w:val="18"/>
+    </w:rPr>
+  </w:style>
+  <w:style w:type="paragraph" w:styleId="Paragraphedeliste">
+    <w:name w:val="List Paragraph"/>
+    <w:basedOn w:val="Normal"/>
+    <w:uiPriority w:val="34"/>
+    <w:qFormat/>
+    <w:rsid w:val="006163C3"/>
+    <w:pPr>
+      <w:ind w:left="720"/>
+      <w:contextualSpacing/>
+    </w:pPr>
   </w:style>
 </w:styles>
 </file>
@@ -989,7 +2174,7 @@
 </file>
 
 <file path=customXml/itemProps1.xml><?xml version="1.0" encoding="utf-8"?>
-<ds:datastoreItem xmlns:ds="http://schemas.openxmlformats.org/officeDocument/2006/customXml" ds:itemID="{A1E26CCD-75EB-4939-92DB-582E0B26960B}">
+<ds:datastoreItem xmlns:ds="http://schemas.openxmlformats.org/officeDocument/2006/customXml" ds:itemID="{7619FB79-E060-41E0-9075-5F2EC40510C3}">
   <ds:schemaRefs>
     <ds:schemaRef ds:uri="http://schemas.openxmlformats.org/officeDocument/2006/bibliography"/>
   </ds:schemaRefs>

</xml_diff>

<commit_message>
gant fini - CAS
</commit_message>
<xml_diff>
--- a/Fonctionnalites.docx
+++ b/Fonctionnalites.docx
@@ -110,7 +110,7 @@
         <w:rPr>
           <w:b/>
         </w:rPr>
-        <w:t>Connexion</w:t>
+        <w:t>Authentification</w:t>
       </w:r>
       <w:r>
         <w:rPr>
@@ -121,7 +121,16 @@
     </w:p>
     <w:p>
       <w:r>
-        <w:t>L'utilisateur doit pouvoir se connecter en utilisant un identifiant et un mot de passe.</w:t>
+        <w:t>L'utilisateur doit pouvoir</w:t>
+      </w:r>
+      <w:r>
+        <w:t xml:space="preserve"> s’</w:t>
+      </w:r>
+      <w:r>
+        <w:t xml:space="preserve">authentifier pour </w:t>
+      </w:r>
+      <w:r>
+        <w:t>se connecter en utilisant un identifiant et un mot de passe.</w:t>
       </w:r>
     </w:p>
     <w:p>
@@ -270,13 +279,19 @@
         <w:rPr>
           <w:b/>
         </w:rPr>
-        <w:t>Achat de produit</w:t>
-      </w:r>
-      <w:r>
-        <w:rPr>
-          <w:b/>
-        </w:rPr>
-        <w:t>s</w:t>
+        <w:t xml:space="preserve">Gestion des opérations achats et </w:t>
+      </w:r>
+      <w:r>
+        <w:rPr>
+          <w:b/>
+        </w:rPr>
+        <w:t>re</w:t>
+      </w:r>
+      <w:r>
+        <w:rPr>
+          <w:b/>
+        </w:rPr>
+        <w:t>ventes</w:t>
       </w:r>
       <w:r>
         <w:rPr>
@@ -295,7 +310,24 @@
       </w:r>
       <w:proofErr w:type="spellEnd"/>
       <w:r>
-        <w:t>".</w:t>
+        <w:t>"</w:t>
+      </w:r>
+      <w:r>
+        <w:t xml:space="preserve"> et le revendre en cliquant sur </w:t>
+      </w:r>
+      <w:r>
+        <w:t>"</w:t>
+      </w:r>
+      <w:proofErr w:type="spellStart"/>
+      <w:r>
+        <w:t>Sell</w:t>
+      </w:r>
+      <w:proofErr w:type="spellEnd"/>
+      <w:r>
+        <w:t>"</w:t>
+      </w:r>
+      <w:r>
+        <w:t>.</w:t>
       </w:r>
     </w:p>
     <w:p>
@@ -345,49 +377,6 @@
       <w:proofErr w:type="spellEnd"/>
       <w:r>
         <w:t xml:space="preserve"> Items"</w:t>
-      </w:r>
-    </w:p>
-    <w:p>
-      <w:pPr>
-        <w:pStyle w:val="Paragraphedeliste"/>
-        <w:numPr>
-          <w:ilvl w:val="0"/>
-          <w:numId w:val="1"/>
-        </w:numPr>
-        <w:rPr>
-          <w:b/>
-        </w:rPr>
-      </w:pPr>
-      <w:r>
-        <w:rPr>
-          <w:b/>
-        </w:rPr>
-        <w:t xml:space="preserve">Vente de produit </w:t>
-      </w:r>
-      <w:r>
-        <w:rPr>
-          <w:b/>
-        </w:rPr>
-        <w:t>acheté</w:t>
-      </w:r>
-      <w:r>
-        <w:rPr>
-          <w:b/>
-        </w:rPr>
-        <w:t> :</w:t>
-      </w:r>
-    </w:p>
-    <w:p>
-      <w:r>
-        <w:t>L'utilisateur doit pouvoir vendre le produit qu'il a acheté en cliquant sur "</w:t>
-      </w:r>
-      <w:proofErr w:type="spellStart"/>
-      <w:r>
-        <w:t>Sell</w:t>
-      </w:r>
-      <w:proofErr w:type="spellEnd"/>
-      <w:r>
-        <w:t>".</w:t>
       </w:r>
     </w:p>
     <w:p>
@@ -556,7 +545,65 @@
         <w:rPr>
           <w:b/>
         </w:rPr>
-        <w:t>Connexion</w:t>
+        <w:t>Authentification </w:t>
+      </w:r>
+      <w:r>
+        <w:rPr>
+          <w:b/>
+        </w:rPr>
+        <w:t>:</w:t>
+      </w:r>
+    </w:p>
+    <w:p>
+      <w:r>
+        <w:t xml:space="preserve">L'administrateur doit pouvoir </w:t>
+      </w:r>
+      <w:r>
+        <w:t xml:space="preserve">s’authentifier </w:t>
+      </w:r>
+      <w:r>
+        <w:t>pour</w:t>
+      </w:r>
+      <w:r>
+        <w:t xml:space="preserve"> </w:t>
+      </w:r>
+      <w:r>
+        <w:t xml:space="preserve">se connecter en utilisant un identifiant </w:t>
+      </w:r>
+      <w:r>
+        <w:t>(</w:t>
+      </w:r>
+      <w:proofErr w:type="spellStart"/>
+      <w:r>
+        <w:t>Us</w:t>
+      </w:r>
+      <w:r>
+        <w:t>ername</w:t>
+      </w:r>
+      <w:proofErr w:type="spellEnd"/>
+      <w:r>
+        <w:t xml:space="preserve">) </w:t>
+      </w:r>
+      <w:r>
+        <w:t>et un mot de passe.</w:t>
+      </w:r>
+    </w:p>
+    <w:p>
+      <w:pPr>
+        <w:pStyle w:val="Paragraphedeliste"/>
+        <w:numPr>
+          <w:ilvl w:val="0"/>
+          <w:numId w:val="1"/>
+        </w:numPr>
+        <w:rPr>
+          <w:b/>
+        </w:rPr>
+      </w:pPr>
+      <w:r>
+        <w:rPr>
+          <w:b/>
+        </w:rPr>
+        <w:t>Gestion de produits</w:t>
       </w:r>
       <w:r>
         <w:rPr>
@@ -567,31 +614,182 @@
     </w:p>
     <w:p>
       <w:r>
-        <w:t>L'administrateur doit pouvoir se connecter en utilisant un identifiant et un mot de passe.</w:t>
-      </w:r>
-    </w:p>
-    <w:p>
-      <w:pPr>
-        <w:pStyle w:val="Paragraphedeliste"/>
-        <w:numPr>
-          <w:ilvl w:val="0"/>
-          <w:numId w:val="1"/>
-        </w:numPr>
-        <w:rPr>
-          <w:b/>
-        </w:rPr>
-      </w:pPr>
-      <w:r>
-        <w:rPr>
-          <w:b/>
-        </w:rPr>
-        <w:t xml:space="preserve">Navigation à travers les </w:t>
-      </w:r>
-      <w:r>
-        <w:rPr>
-          <w:b/>
-        </w:rPr>
-        <w:t>produits (Admin Panel)</w:t>
+        <w:lastRenderedPageBreak/>
+        <w:t xml:space="preserve">L'administrateur doit pouvoir accéder à la liste des produits </w:t>
+      </w:r>
+      <w:r>
+        <w:t>en vente</w:t>
+      </w:r>
+      <w:r>
+        <w:t xml:space="preserve"> pour mettre à jour ou supprimer un ou plusieurs produits</w:t>
+      </w:r>
+    </w:p>
+    <w:p>
+      <w:pPr>
+        <w:pStyle w:val="Paragraphedeliste"/>
+        <w:numPr>
+          <w:ilvl w:val="0"/>
+          <w:numId w:val="1"/>
+        </w:numPr>
+        <w:rPr>
+          <w:b/>
+        </w:rPr>
+      </w:pPr>
+      <w:r>
+        <w:rPr>
+          <w:b/>
+        </w:rPr>
+        <w:t>Gestion des utilisateurs</w:t>
+      </w:r>
+      <w:r>
+        <w:rPr>
+          <w:b/>
+        </w:rPr>
+        <w:t>:</w:t>
+      </w:r>
+    </w:p>
+    <w:p>
+      <w:pPr>
+        <w:pStyle w:val="Paragraphedeliste"/>
+        <w:numPr>
+          <w:ilvl w:val="0"/>
+          <w:numId w:val="1"/>
+        </w:numPr>
+      </w:pPr>
+      <w:r>
+        <w:t xml:space="preserve">L'administrateur doit pouvoir accéder à la liste </w:t>
+      </w:r>
+      <w:r>
+        <w:t>des utilisateurs</w:t>
+      </w:r>
+      <w:r>
+        <w:t xml:space="preserve"> </w:t>
+      </w:r>
+      <w:r>
+        <w:t>dans la base de données</w:t>
+      </w:r>
+      <w:r>
+        <w:t xml:space="preserve"> pour mettre à jour ou supprimer </w:t>
+      </w:r>
+      <w:r>
+        <w:t>un ou plusieurs utilisateurs.</w:t>
+      </w:r>
+    </w:p>
+    <w:p>
+      <w:pPr>
+        <w:pStyle w:val="Paragraphedeliste"/>
+        <w:ind w:left="360"/>
+      </w:pPr>
+    </w:p>
+    <w:p>
+      <w:pPr>
+        <w:pStyle w:val="Paragraphedeliste"/>
+        <w:numPr>
+          <w:ilvl w:val="0"/>
+          <w:numId w:val="1"/>
+        </w:numPr>
+        <w:rPr>
+          <w:b/>
+        </w:rPr>
+      </w:pPr>
+      <w:r>
+        <w:rPr>
+          <w:b/>
+        </w:rPr>
+        <w:t xml:space="preserve">Navigation </w:t>
+      </w:r>
+      <w:r>
+        <w:rPr>
+          <w:b/>
+        </w:rPr>
+        <w:t>sur l’espace utilisateur :</w:t>
+      </w:r>
+    </w:p>
+    <w:p>
+      <w:r>
+        <w:t>L'administrateur doit pouvoir</w:t>
+      </w:r>
+      <w:r>
+        <w:t xml:space="preserve"> </w:t>
+      </w:r>
+      <w:r>
+        <w:t>naviguer</w:t>
+      </w:r>
+      <w:r>
+        <w:t xml:space="preserve"> dans l’espace utilisateur et accéder à u</w:t>
+      </w:r>
+      <w:r>
+        <w:t>ne variété de produits acce</w:t>
+      </w:r>
+      <w:r>
+        <w:t xml:space="preserve">ssibles dans la rubrique </w:t>
+      </w:r>
+      <w:proofErr w:type="spellStart"/>
+      <w:r>
+        <w:t>Market</w:t>
+      </w:r>
+      <w:proofErr w:type="spellEnd"/>
+      <w:r>
+        <w:t>.</w:t>
+      </w:r>
+    </w:p>
+    <w:p>
+      <w:pPr>
+        <w:pStyle w:val="Paragraphedeliste"/>
+        <w:numPr>
+          <w:ilvl w:val="0"/>
+          <w:numId w:val="1"/>
+        </w:numPr>
+        <w:rPr>
+          <w:b/>
+        </w:rPr>
+      </w:pPr>
+      <w:r>
+        <w:rPr>
+          <w:b/>
+        </w:rPr>
+        <w:t>A</w:t>
+      </w:r>
+      <w:r>
+        <w:rPr>
+          <w:b/>
+        </w:rPr>
+        <w:t>ffichage des détails du produit :</w:t>
+      </w:r>
+    </w:p>
+    <w:p>
+      <w:r>
+        <w:t>En cliquant sur un produit donnée l'administrateur doit pouvoir accéder à une petite fenêtre (pop-up) qui affiche le code-Barres, le prix et la description de ce produit.</w:t>
+      </w:r>
+    </w:p>
+    <w:p>
+      <w:pPr>
+        <w:pStyle w:val="Paragraphedeliste"/>
+        <w:numPr>
+          <w:ilvl w:val="0"/>
+          <w:numId w:val="1"/>
+        </w:numPr>
+        <w:rPr>
+          <w:b/>
+        </w:rPr>
+      </w:pPr>
+      <w:r>
+        <w:rPr>
+          <w:b/>
+        </w:rPr>
+        <w:t>Gestion des opérations achats et reventes</w:t>
+      </w:r>
+      <w:r>
+        <w:rPr>
+          <w:b/>
+        </w:rPr>
+        <w:t> </w:t>
+      </w:r>
+      <w:r>
+        <w:rPr>
+          <w:b/>
+        </w:rPr>
+        <w:t>(Absence de solde)</w:t>
       </w:r>
       <w:r>
         <w:rPr>
@@ -601,227 +799,52 @@
       </w:r>
     </w:p>
     <w:p>
-      <w:r>
-        <w:lastRenderedPageBreak/>
-        <w:t>L'administrateur doit pouvoir naviguer entre une variété de produits accessibles dans la rubrique Admin Panel, pour pouvoir mettre à jour ou supprimer un produit.</w:t>
-      </w:r>
-    </w:p>
-    <w:p>
-      <w:pPr>
-        <w:pStyle w:val="Paragraphedeliste"/>
-        <w:numPr>
-          <w:ilvl w:val="0"/>
-          <w:numId w:val="1"/>
-        </w:numPr>
-        <w:rPr>
-          <w:b/>
-        </w:rPr>
-      </w:pPr>
-      <w:r>
-        <w:rPr>
-          <w:b/>
-        </w:rPr>
-        <w:t xml:space="preserve">Mise à jour </w:t>
-      </w:r>
-      <w:r>
-        <w:rPr>
-          <w:b/>
-        </w:rPr>
-        <w:t>de</w:t>
-      </w:r>
-      <w:r>
-        <w:rPr>
-          <w:b/>
-        </w:rPr>
-        <w:t xml:space="preserve"> produit</w:t>
-      </w:r>
-      <w:r>
-        <w:rPr>
-          <w:b/>
-        </w:rPr>
-        <w:t>s</w:t>
-      </w:r>
-      <w:r>
-        <w:rPr>
-          <w:b/>
-        </w:rPr>
-        <w:t> :</w:t>
-      </w:r>
-    </w:p>
-    <w:p>
-      <w:r>
-        <w:t>L'administrateur doit pouvoir accéder à la liste des produits destinés en ligne pour pouvoir mettre à jour un ou plusieurs produits</w:t>
-      </w:r>
-    </w:p>
-    <w:p>
-      <w:pPr>
-        <w:pStyle w:val="Paragraphedeliste"/>
-        <w:numPr>
-          <w:ilvl w:val="0"/>
-          <w:numId w:val="1"/>
-        </w:numPr>
-        <w:rPr>
-          <w:b/>
-        </w:rPr>
-      </w:pPr>
-      <w:r>
-        <w:rPr>
-          <w:b/>
-        </w:rPr>
-        <w:t>Suppression de produits</w:t>
-      </w:r>
-      <w:r>
-        <w:rPr>
-          <w:b/>
-        </w:rPr>
-        <w:t> :</w:t>
-      </w:r>
-    </w:p>
-    <w:p>
-      <w:r>
-        <w:t>L'administrateur doit pouvoir accéder à la liste des produits destinés en ligne pour pouvoir supprimer un ou plusieurs produits</w:t>
-      </w:r>
-    </w:p>
-    <w:p>
-      <w:pPr>
-        <w:pStyle w:val="Paragraphedeliste"/>
-        <w:numPr>
-          <w:ilvl w:val="0"/>
-          <w:numId w:val="1"/>
-        </w:numPr>
-        <w:rPr>
-          <w:b/>
-        </w:rPr>
-      </w:pPr>
-      <w:r>
-        <w:rPr>
-          <w:b/>
-        </w:rPr>
-        <w:t>Navigation à travers les produits entant qu’utilisateur(</w:t>
+      <w:bookmarkStart w:id="0" w:name="_GoBack"/>
+      <w:r>
+        <w:t>L'administrateur doit pouvoir acheter le produit qu'il</w:t>
+      </w:r>
+      <w:r>
+        <w:t xml:space="preserve"> souhaite en cliquant sur "</w:t>
       </w:r>
       <w:proofErr w:type="spellStart"/>
       <w:r>
-        <w:rPr>
-          <w:b/>
-        </w:rPr>
-        <w:t>Market</w:t>
+        <w:t>Buy</w:t>
       </w:r>
       <w:proofErr w:type="spellEnd"/>
       <w:r>
-        <w:rPr>
-          <w:b/>
-        </w:rPr>
-        <w:t>)</w:t>
-      </w:r>
-      <w:r>
-        <w:rPr>
-          <w:b/>
-        </w:rPr>
-        <w:t> :</w:t>
-      </w:r>
-    </w:p>
-    <w:p>
-      <w:r>
-        <w:t>L'administrateur doit pouvoir</w:t>
+        <w:t>"</w:t>
       </w:r>
       <w:r>
         <w:t xml:space="preserve"> </w:t>
       </w:r>
       <w:r>
-        <w:t xml:space="preserve">naviguer entre une variété de produits accessibles dans la rubrique </w:t>
+        <w:t>et le revendre en cliquant sur "</w:t>
       </w:r>
       <w:proofErr w:type="spellStart"/>
       <w:r>
-        <w:t>Market</w:t>
+        <w:t>Sell</w:t>
       </w:r>
       <w:proofErr w:type="spellEnd"/>
       <w:r>
-        <w:t xml:space="preserve"> comme étant un utilisateur</w:t>
-      </w:r>
-    </w:p>
-    <w:p>
-      <w:pPr>
-        <w:pStyle w:val="Paragraphedeliste"/>
-        <w:numPr>
-          <w:ilvl w:val="0"/>
-          <w:numId w:val="1"/>
-        </w:numPr>
-        <w:rPr>
-          <w:b/>
-        </w:rPr>
-      </w:pPr>
-      <w:r>
-        <w:rPr>
-          <w:b/>
-        </w:rPr>
-        <w:t>A</w:t>
-      </w:r>
-      <w:r>
-        <w:rPr>
-          <w:b/>
-        </w:rPr>
-        <w:t>ffichage des détails du produit :</w:t>
-      </w:r>
-    </w:p>
-    <w:p>
-      <w:r>
-        <w:t>En cliquant sur un produit donnée l'administrateur doit pouvoir accéder à une petite fenêtre (pop-up) qui affiche le code-Barres, le prix et la description de ce produit.</w:t>
-      </w:r>
-    </w:p>
-    <w:p>
-      <w:pPr>
-        <w:pStyle w:val="Paragraphedeliste"/>
-        <w:numPr>
-          <w:ilvl w:val="0"/>
-          <w:numId w:val="1"/>
-        </w:numPr>
-        <w:rPr>
-          <w:b/>
-        </w:rPr>
-      </w:pPr>
-      <w:r>
-        <w:rPr>
-          <w:b/>
-        </w:rPr>
-        <w:t>Achat de produits (Absence de solde)</w:t>
-      </w:r>
-      <w:r>
-        <w:rPr>
-          <w:b/>
-        </w:rPr>
-        <w:t> :</w:t>
-      </w:r>
-    </w:p>
-    <w:p>
-      <w:pPr>
+        <w:t>".</w:t>
+      </w:r>
+      <w:r>
+        <w:t xml:space="preserve"> </w:t>
+      </w:r>
+      <w:r>
         <w:rPr>
           <w:u w:val="single"/>
         </w:rPr>
-      </w:pPr>
-      <w:r>
-        <w:t>L'administrateur doit pouvoir acheter le produit qu'il souhaite en cliquant sur "</w:t>
-      </w:r>
-      <w:proofErr w:type="spellStart"/>
-      <w:r>
-        <w:t>Buy</w:t>
-      </w:r>
-      <w:proofErr w:type="spellEnd"/>
-      <w:r>
-        <w:t xml:space="preserve">". </w:t>
+        <w:t>Cette fonctionnalité est</w:t>
       </w:r>
       <w:r>
         <w:rPr>
           <w:u w:val="single"/>
         </w:rPr>
-        <w:t>Cette fonctionnalité est</w:t>
-      </w:r>
-      <w:r>
-        <w:rPr>
-          <w:u w:val="single"/>
-        </w:rPr>
         <w:t xml:space="preserve"> non fonctionnelle pour le moment.</w:t>
       </w:r>
     </w:p>
+    <w:bookmarkEnd w:id="0"/>
     <w:p>
       <w:pPr>
         <w:pStyle w:val="Paragraphedeliste"/>
@@ -1016,8 +1039,6 @@
         </w:rPr>
         <w:t>Performances :</w:t>
       </w:r>
-      <w:bookmarkStart w:id="0" w:name="_GoBack"/>
-      <w:bookmarkEnd w:id="0"/>
     </w:p>
     <w:p>
       <w:r>
@@ -1070,58 +1091,58 @@
     </w:p>
     <w:p>
       <w:r>
+        <w:t>L’application doit utiliser les</w:t>
+      </w:r>
+      <w:r>
+        <w:t xml:space="preserve"> protocoles de sécurité pour les transactions en ligne (SSL, </w:t>
+      </w:r>
+      <w:proofErr w:type="spellStart"/>
+      <w:r>
+        <w:t>encryption</w:t>
+      </w:r>
+      <w:proofErr w:type="spellEnd"/>
+      <w:r>
+        <w:t>, etc.)</w:t>
+      </w:r>
+    </w:p>
+    <w:p>
+      <w:r>
+        <w:t>L’application doit permettre</w:t>
+      </w:r>
+      <w:r>
+        <w:t xml:space="preserve"> </w:t>
+      </w:r>
+      <w:r>
+        <w:t>une p</w:t>
+      </w:r>
+      <w:r>
+        <w:t>rotection contre les accès non autorisés</w:t>
+      </w:r>
+      <w:r>
+        <w:t>.</w:t>
+      </w:r>
+    </w:p>
+    <w:p>
+      <w:pPr>
+        <w:pStyle w:val="Paragraphedeliste"/>
+        <w:numPr>
+          <w:ilvl w:val="0"/>
+          <w:numId w:val="1"/>
+        </w:numPr>
+        <w:rPr>
+          <w:b/>
+        </w:rPr>
+      </w:pPr>
+      <w:r>
+        <w:rPr>
+          <w:b/>
+        </w:rPr>
+        <w:t>Fiabilité :</w:t>
+      </w:r>
+    </w:p>
+    <w:p>
+      <w:r>
         <w:lastRenderedPageBreak/>
-        <w:t>L’application doit utiliser les</w:t>
-      </w:r>
-      <w:r>
-        <w:t xml:space="preserve"> protocoles de sécurité pour les transactions en ligne (SSL, </w:t>
-      </w:r>
-      <w:proofErr w:type="spellStart"/>
-      <w:r>
-        <w:t>encryption</w:t>
-      </w:r>
-      <w:proofErr w:type="spellEnd"/>
-      <w:r>
-        <w:t>, etc.)</w:t>
-      </w:r>
-    </w:p>
-    <w:p>
-      <w:r>
-        <w:t>L’application doit permettre</w:t>
-      </w:r>
-      <w:r>
-        <w:t xml:space="preserve"> </w:t>
-      </w:r>
-      <w:r>
-        <w:t>une p</w:t>
-      </w:r>
-      <w:r>
-        <w:t>rotection contre les accès non autorisés</w:t>
-      </w:r>
-      <w:r>
-        <w:t>.</w:t>
-      </w:r>
-    </w:p>
-    <w:p>
-      <w:pPr>
-        <w:pStyle w:val="Paragraphedeliste"/>
-        <w:numPr>
-          <w:ilvl w:val="0"/>
-          <w:numId w:val="1"/>
-        </w:numPr>
-        <w:rPr>
-          <w:b/>
-        </w:rPr>
-      </w:pPr>
-      <w:r>
-        <w:rPr>
-          <w:b/>
-        </w:rPr>
-        <w:t>Fiabilité :</w:t>
-      </w:r>
-    </w:p>
-    <w:p>
-      <w:r>
         <w:t>L'application doit être fiable et accessible en permanence pour les utilisateurs.</w:t>
       </w:r>
     </w:p>
@@ -1802,7 +1823,7 @@
   <w:style w:type="paragraph" w:default="1" w:styleId="Normal">
     <w:name w:val="Normal"/>
     <w:qFormat/>
-    <w:rsid w:val="0075415A"/>
+    <w:rsid w:val="00725EC0"/>
   </w:style>
   <w:style w:type="paragraph" w:styleId="Titre3">
     <w:name w:val="heading 3"/>
@@ -2174,7 +2195,7 @@
 </file>
 
 <file path=customXml/itemProps1.xml><?xml version="1.0" encoding="utf-8"?>
-<ds:datastoreItem xmlns:ds="http://schemas.openxmlformats.org/officeDocument/2006/customXml" ds:itemID="{7619FB79-E060-41E0-9075-5F2EC40510C3}">
+<ds:datastoreItem xmlns:ds="http://schemas.openxmlformats.org/officeDocument/2006/customXml" ds:itemID="{BEC8250B-B770-4FCE-94BE-7F71AD1A0332}">
   <ds:schemaRefs>
     <ds:schemaRef ds:uri="http://schemas.openxmlformats.org/officeDocument/2006/bibliography"/>
   </ds:schemaRefs>

</xml_diff>